<commit_message>
Algo révision QCM du 24/04
</commit_message>
<xml_diff>
--- a/Algo/Docx/MemoQCMAlgo_ABR.docx
+++ b/Algo/Docx/MemoQCMAlgo_ABR.docx
@@ -20,13 +20,20 @@
           <w:b/>
           <w:u w:val="single"/>
         </w:rPr>
-        <w:t>QCM 03/04</w:t>
+        <w:t>QCM 24</w:t>
       </w:r>
       <w:r>
         <w:rPr>
           <w:b/>
           <w:u w:val="single"/>
         </w:rPr>
+        <w:t>/04</w:t>
+      </w:r>
+      <w:r>
+        <w:rPr>
+          <w:b/>
+          <w:u w:val="single"/>
+        </w:rPr>
         <w:t>)</w:t>
       </w:r>
       <w:r>
@@ -170,6 +177,11 @@
       </w:r>
     </w:p>
     <w:p>
+      <w:pPr>
+        <w:rPr>
+          <w:rFonts w:ascii="Calibri" w:hAnsi="Calibri" w:cs="Calibri"/>
+        </w:rPr>
+      </w:pPr>
       <w:r>
         <w:t xml:space="preserve">ABR est dit « H-équilibré » =&gt; totale + étiqueté + </w:t>
       </w:r>
@@ -208,6 +220,38 @@
           <w:rFonts w:ascii="Calibri" w:hAnsi="Calibri" w:cs="Calibri"/>
         </w:rPr>
         <w:t>[−1,1]</w:t>
+      </w:r>
+      <w:r>
+        <w:rPr>
+          <w:rFonts w:ascii="Calibri" w:hAnsi="Calibri" w:cs="Calibri"/>
+        </w:rPr>
+        <w:t xml:space="preserve"> OU Hauteur fonction logarithmique de sa taille</w:t>
+      </w:r>
+    </w:p>
+    <w:p>
+      <w:pPr>
+        <w:rPr>
+          <w:rFonts w:ascii="Calibri" w:hAnsi="Calibri" w:cs="Calibri"/>
+        </w:rPr>
+      </w:pPr>
+      <w:r>
+        <w:rPr>
+          <w:rFonts w:ascii="Calibri" w:hAnsi="Calibri" w:cs="Calibri"/>
+        </w:rPr>
+        <w:t>Dans un arbre 2-3-4, un k-nœud possède =&gt; k fils  et k-1 éléments</w:t>
+      </w:r>
+    </w:p>
+    <w:p>
+      <w:pPr>
+        <w:rPr>
+          <w:rFonts w:ascii="Calibri" w:hAnsi="Calibri" w:cs="Calibri"/>
+        </w:rPr>
+      </w:pPr>
+      <w:r>
+        <w:rPr>
+          <w:rFonts w:ascii="Calibri" w:hAnsi="Calibri" w:cs="Calibri"/>
+        </w:rPr>
+        <w:t xml:space="preserve"> Un arbre 2-3-4 =&gt; est un arbre de recherche</w:t>
       </w:r>
     </w:p>
     <w:p/>

</xml_diff>